<commit_message>
Updated Lab start notes - final
</commit_message>
<xml_diff>
--- a/Lab_start_notes.docx
+++ b/Lab_start_notes.docx
@@ -17,6 +17,13 @@
           <w:rFonts w:asciiTheme="minorHAnsi" w:hAnsiTheme="minorHAnsi"/>
           <w:b/>
         </w:rPr>
+        <w:t xml:space="preserve">Spring Boot 101 - </w:t>
+      </w:r>
+      <w:r>
+        <w:rPr>
+          <w:rFonts w:asciiTheme="minorHAnsi" w:hAnsiTheme="minorHAnsi"/>
+          <w:b/>
+        </w:rPr>
         <w:t xml:space="preserve">Lab </w:t>
       </w:r>
       <w:r>
@@ -110,7 +117,16 @@
         </w:numPr>
       </w:pPr>
       <w:r>
-        <w:t xml:space="preserve">Free Disk space: image (3 GB) + installed image () = </w:t>
+        <w:t>Free Disk space: image (3 GB) + installed image (</w:t>
+      </w:r>
+      <w:r>
+        <w:t>6 GB</w:t>
+      </w:r>
+      <w:r>
+        <w:t xml:space="preserve">) = </w:t>
+      </w:r>
+      <w:r>
+        <w:t>9 GB</w:t>
       </w:r>
     </w:p>
     <w:p>
@@ -122,7 +138,10 @@
         </w:numPr>
       </w:pPr>
       <w:r>
-        <w:t>Memory: 4 GB (preferred 8GB +)</w:t>
+        <w:t>Memory: 4 GB (preferred 8GB</w:t>
+      </w:r>
+      <w:r>
+        <w:t>)</w:t>
       </w:r>
     </w:p>
     <w:p>
@@ -155,6 +174,19 @@
           <w:sz w:val="20"/>
         </w:rPr>
         <w:t>welcome01</w:t>
+      </w:r>
+      <w:r>
+        <w:rPr>
+          <w:rFonts w:ascii="Courier New" w:hAnsi="Courier New" w:cs="Courier New"/>
+          <w:sz w:val="20"/>
+        </w:rPr>
+        <w:t xml:space="preserve"> </w:t>
+      </w:r>
+      <w:r>
+        <w:t xml:space="preserve">… </w:t>
+      </w:r>
+      <w:r>
+        <w:t>except the one for PostgreSQL.</w:t>
       </w:r>
     </w:p>
     <w:p>
@@ -230,14 +262,24 @@
           <w:rPr>
             <w:rStyle w:val="Hyperlink"/>
           </w:rPr>
-          <w:t>https://bit.ly/2uvq9z9</w:t>
+          <w:t>https://bi</w:t>
+        </w:r>
+        <w:r>
+          <w:rPr>
+            <w:rStyle w:val="Hyperlink"/>
+          </w:rPr>
+          <w:t>t</w:t>
+        </w:r>
+        <w:r>
+          <w:rPr>
+            <w:rStyle w:val="Hyperlink"/>
+          </w:rPr>
+          <w:t>.ly/2uvq9z9</w:t>
         </w:r>
       </w:hyperlink>
       <w:r>
         <w:t xml:space="preserve"> </w:t>
       </w:r>
-      <w:bookmarkStart w:id="0" w:name="_GoBack"/>
-      <w:bookmarkEnd w:id="0"/>
       <w:r>
         <w:t xml:space="preserve"> </w:t>
       </w:r>
@@ -253,7 +295,19 @@
           <w:rPr>
             <w:rStyle w:val="Hyperlink"/>
           </w:rPr>
-          <w:t>https://lgorissen.stackstorage.com/s/pUu8f0Bt43f0v9k</w:t>
+          <w:t>https://lgorissen.stackstorage.com/s/pUu8f0Bt</w:t>
+        </w:r>
+        <w:r>
+          <w:rPr>
+            <w:rStyle w:val="Hyperlink"/>
+          </w:rPr>
+          <w:t>4</w:t>
+        </w:r>
+        <w:r>
+          <w:rPr>
+            <w:rStyle w:val="Hyperlink"/>
+          </w:rPr>
+          <w:t>3f0v9k</w:t>
         </w:r>
       </w:hyperlink>
       <w:r>
@@ -405,7 +459,15 @@
     <w:p/>
     <w:p>
       <w:r>
-        <w:t xml:space="preserve">Click Next and </w:t>
+        <w:t xml:space="preserve">Click </w:t>
+      </w:r>
+      <w:proofErr w:type="spellStart"/>
+      <w:r>
+        <w:t>Volgende</w:t>
+      </w:r>
+      <w:proofErr w:type="spellEnd"/>
+      <w:r>
+        <w:t xml:space="preserve"> and </w:t>
       </w:r>
       <w:r>
         <w:t xml:space="preserve">check </w:t>
@@ -876,6 +938,50 @@
     </w:p>
     <w:p/>
     <w:p>
+      <w:r>
+        <w:t>You should now end up in a Desktop that looks like:</w:t>
+      </w:r>
+    </w:p>
+    <w:p>
+      <w:r>
+        <w:drawing>
+          <wp:inline distT="0" distB="0" distL="0" distR="0" wp14:anchorId="4831838A" wp14:editId="57E4D63B">
+            <wp:extent cx="5972810" cy="3155315"/>
+            <wp:effectExtent l="0" t="0" r="8890" b="6985"/>
+            <wp:docPr id="2" name="Picture 2"/>
+            <wp:cNvGraphicFramePr>
+              <a:graphicFrameLocks xmlns:a="http://schemas.openxmlformats.org/drawingml/2006/main" noChangeAspect="1"/>
+            </wp:cNvGraphicFramePr>
+            <a:graphic xmlns:a="http://schemas.openxmlformats.org/drawingml/2006/main">
+              <a:graphicData uri="http://schemas.openxmlformats.org/drawingml/2006/picture">
+                <pic:pic xmlns:pic="http://schemas.openxmlformats.org/drawingml/2006/picture">
+                  <pic:nvPicPr>
+                    <pic:cNvPr id="0" name=""/>
+                    <pic:cNvPicPr/>
+                  </pic:nvPicPr>
+                  <pic:blipFill>
+                    <a:blip r:embed="rId19"/>
+                    <a:stretch>
+                      <a:fillRect/>
+                    </a:stretch>
+                  </pic:blipFill>
+                  <pic:spPr>
+                    <a:xfrm>
+                      <a:off x="0" y="0"/>
+                      <a:ext cx="5972810" cy="3155315"/>
+                    </a:xfrm>
+                    <a:prstGeom prst="rect">
+                      <a:avLst/>
+                    </a:prstGeom>
+                  </pic:spPr>
+                </pic:pic>
+              </a:graphicData>
+            </a:graphic>
+          </wp:inline>
+        </w:drawing>
+      </w:r>
+    </w:p>
+    <w:p>
       <w:pPr>
         <w:pStyle w:val="Heading1"/>
         <w:numPr>
@@ -896,7 +1002,12 @@
     <w:p/>
     <w:p>
       <w:r>
-        <w:t>The labs – as well as all the required tooling - are already installed in the machine. However, you should update the labs to have the latest version.</w:t>
+        <w:t>The labs – as wel</w:t>
+      </w:r>
+      <w:bookmarkStart w:id="0" w:name="_GoBack"/>
+      <w:bookmarkEnd w:id="0"/>
+      <w:r>
+        <w:t>l as all the required tooling - are already installed in the machine. However, you should update the labs to have the latest version.</w:t>
       </w:r>
     </w:p>
     <w:p>
@@ -925,7 +1036,7 @@
                     <pic:cNvPicPr/>
                   </pic:nvPicPr>
                   <pic:blipFill>
-                    <a:blip r:embed="rId19"/>
+                    <a:blip r:embed="rId20"/>
                     <a:stretch>
                       <a:fillRect/>
                     </a:stretch>
@@ -948,6 +1059,7 @@
     </w:p>
     <w:p>
       <w:r>
+        <w:lastRenderedPageBreak/>
         <w:t xml:space="preserve">In the terminal go to the </w:t>
       </w:r>
       <w:r>
@@ -1004,7 +1116,7 @@
                     <pic:cNvPicPr/>
                   </pic:nvPicPr>
                   <pic:blipFill>
-                    <a:blip r:embed="rId20"/>
+                    <a:blip r:embed="rId21"/>
                     <a:stretch>
                       <a:fillRect/>
                     </a:stretch>
@@ -1032,7 +1144,7 @@
       </w:r>
     </w:p>
     <w:sectPr>
-      <w:headerReference w:type="default" r:id="rId21"/>
+      <w:headerReference w:type="default" r:id="rId22"/>
       <w:pgSz w:w="12240" w:h="15840"/>
       <w:pgMar w:top="1417" w:right="1417" w:bottom="1417" w:left="1417" w:header="708" w:footer="708" w:gutter="0"/>
       <w:cols w:space="708"/>

</xml_diff>

<commit_message>
Added installation of PDF viewer evince
</commit_message>
<xml_diff>
--- a/Lab_start_notes.docx
+++ b/Lab_start_notes.docx
@@ -81,6 +81,18 @@
       </w:pPr>
       <w:r>
         <w:t>Update the labs</w:t>
+      </w:r>
+    </w:p>
+    <w:p>
+      <w:pPr>
+        <w:pStyle w:val="ListParagraph"/>
+        <w:numPr>
+          <w:ilvl w:val="0"/>
+          <w:numId w:val="18"/>
+        </w:numPr>
+      </w:pPr>
+      <w:r>
+        <w:t>Install a PDF viewer (optional)</w:t>
       </w:r>
     </w:p>
     <w:p>
@@ -262,19 +274,7 @@
           <w:rPr>
             <w:rStyle w:val="Hyperlink"/>
           </w:rPr>
-          <w:t>https://bi</w:t>
-        </w:r>
-        <w:r>
-          <w:rPr>
-            <w:rStyle w:val="Hyperlink"/>
-          </w:rPr>
-          <w:t>t</w:t>
-        </w:r>
-        <w:r>
-          <w:rPr>
-            <w:rStyle w:val="Hyperlink"/>
-          </w:rPr>
-          <w:t>.ly/2uvq9z9</w:t>
+          <w:t>https://bit.ly/2uvq9z9</w:t>
         </w:r>
       </w:hyperlink>
       <w:r>
@@ -295,19 +295,7 @@
           <w:rPr>
             <w:rStyle w:val="Hyperlink"/>
           </w:rPr>
-          <w:t>https://lgorissen.stackstorage.com/s/pUu8f0Bt</w:t>
-        </w:r>
-        <w:r>
-          <w:rPr>
-            <w:rStyle w:val="Hyperlink"/>
-          </w:rPr>
-          <w:t>4</w:t>
-        </w:r>
-        <w:r>
-          <w:rPr>
-            <w:rStyle w:val="Hyperlink"/>
-          </w:rPr>
-          <w:t>3f0v9k</w:t>
+          <w:t>https://lgorissen.stackstorage.com/s/pUu8f0Bt43f0v9k</w:t>
         </w:r>
       </w:hyperlink>
       <w:r>
@@ -402,6 +390,7 @@
     </w:p>
     <w:p>
       <w:r>
+        <w:lastRenderedPageBreak/>
         <w:t xml:space="preserve">Select the downloaded </w:t>
       </w:r>
       <w:proofErr w:type="spellStart"/>
@@ -418,7 +407,6 @@
         <w:rPr>
           <w:noProof/>
         </w:rPr>
-        <w:lastRenderedPageBreak/>
         <w:drawing>
           <wp:inline distT="0" distB="0" distL="0" distR="0" wp14:anchorId="3980BCC4" wp14:editId="2EE974A4">
             <wp:extent cx="3247200" cy="1195200"/>
@@ -666,6 +654,7 @@
     <w:p/>
     <w:p>
       <w:r>
+        <w:lastRenderedPageBreak/>
         <w:t xml:space="preserve">And select </w:t>
       </w:r>
       <w:proofErr w:type="spellStart"/>
@@ -679,7 +668,6 @@
     </w:p>
     <w:p>
       <w:r>
-        <w:lastRenderedPageBreak/>
         <w:t xml:space="preserve">Next, go to the </w:t>
       </w:r>
       <w:proofErr w:type="spellStart"/>
@@ -944,6 +932,9 @@
     </w:p>
     <w:p>
       <w:r>
+        <w:rPr>
+          <w:noProof/>
+        </w:rPr>
         <w:drawing>
           <wp:inline distT="0" distB="0" distL="0" distR="0" wp14:anchorId="4831838A" wp14:editId="57E4D63B">
             <wp:extent cx="5972810" cy="3155315"/>
@@ -1002,12 +993,7 @@
     <w:p/>
     <w:p>
       <w:r>
-        <w:t>The labs – as wel</w:t>
-      </w:r>
-      <w:bookmarkStart w:id="0" w:name="_GoBack"/>
-      <w:bookmarkEnd w:id="0"/>
-      <w:r>
-        <w:t>l as all the required tooling - are already installed in the machine. However, you should update the labs to have the latest version.</w:t>
+        <w:t>The labs – as well as all the required tooling - are already installed in the machine. However, you should update the labs to have the latest version.</w:t>
       </w:r>
     </w:p>
     <w:p>
@@ -1139,12 +1125,147 @@
     </w:p>
     <w:p/>
     <w:p>
+      <w:pPr>
+        <w:pStyle w:val="Heading1"/>
+        <w:numPr>
+          <w:ilvl w:val="0"/>
+          <w:numId w:val="1"/>
+        </w:numPr>
+        <w:rPr>
+          <w:rFonts w:asciiTheme="minorHAnsi" w:hAnsiTheme="minorHAnsi"/>
+        </w:rPr>
+      </w:pPr>
+      <w:r>
+        <w:rPr>
+          <w:rFonts w:asciiTheme="minorHAnsi" w:hAnsiTheme="minorHAnsi"/>
+        </w:rPr>
+        <w:t>Install a PDF viewer - optional</w:t>
+      </w:r>
+    </w:p>
+    <w:p/>
+    <w:p>
+      <w:r>
+        <w:t>The lab manuals are in GitHub in Word and PDF format. If you want to work with the lab manuals from within you Virtual Machine, you will first need to install a PDF view. You can do that using the command</w:t>
+      </w:r>
+      <w:r>
+        <w:br/>
+      </w:r>
+      <w:proofErr w:type="spellStart"/>
+      <w:r>
+        <w:rPr>
+          <w:rFonts w:ascii="Courier New" w:hAnsi="Courier New" w:cs="Courier New"/>
+          <w:sz w:val="18"/>
+        </w:rPr>
+        <w:t>sudo</w:t>
+      </w:r>
+      <w:proofErr w:type="spellEnd"/>
+      <w:r>
+        <w:rPr>
+          <w:rFonts w:ascii="Courier New" w:hAnsi="Courier New" w:cs="Courier New"/>
+          <w:sz w:val="18"/>
+        </w:rPr>
+        <w:t xml:space="preserve"> apt-get install evince</w:t>
+      </w:r>
+      <w:r>
+        <w:rPr>
+          <w:rFonts w:ascii="Courier New" w:hAnsi="Courier New" w:cs="Courier New"/>
+          <w:sz w:val="18"/>
+        </w:rPr>
+        <w:t>:</w:t>
+      </w:r>
+    </w:p>
+    <w:p>
+      <w:r>
+        <w:drawing>
+          <wp:inline distT="0" distB="0" distL="0" distR="0" wp14:anchorId="4E5DEE09" wp14:editId="1FA3AE57">
+            <wp:extent cx="5972810" cy="1437640"/>
+            <wp:effectExtent l="0" t="0" r="8890" b="0"/>
+            <wp:docPr id="7" name="Picture 7"/>
+            <wp:cNvGraphicFramePr>
+              <a:graphicFrameLocks xmlns:a="http://schemas.openxmlformats.org/drawingml/2006/main" noChangeAspect="1"/>
+            </wp:cNvGraphicFramePr>
+            <a:graphic xmlns:a="http://schemas.openxmlformats.org/drawingml/2006/main">
+              <a:graphicData uri="http://schemas.openxmlformats.org/drawingml/2006/picture">
+                <pic:pic xmlns:pic="http://schemas.openxmlformats.org/drawingml/2006/picture">
+                  <pic:nvPicPr>
+                    <pic:cNvPr id="0" name=""/>
+                    <pic:cNvPicPr/>
+                  </pic:nvPicPr>
+                  <pic:blipFill>
+                    <a:blip r:embed="rId22"/>
+                    <a:stretch>
+                      <a:fillRect/>
+                    </a:stretch>
+                  </pic:blipFill>
+                  <pic:spPr>
+                    <a:xfrm>
+                      <a:off x="0" y="0"/>
+                      <a:ext cx="5972810" cy="1437640"/>
+                    </a:xfrm>
+                    <a:prstGeom prst="rect">
+                      <a:avLst/>
+                    </a:prstGeom>
+                  </pic:spPr>
+                </pic:pic>
+              </a:graphicData>
+            </a:graphic>
+          </wp:inline>
+        </w:drawing>
+      </w:r>
+    </w:p>
+    <w:p>
+      <w:r>
+        <w:t>Click Y to continue and then evince should be visible in your applications:</w:t>
+      </w:r>
+    </w:p>
+    <w:p>
+      <w:r>
+        <w:drawing>
+          <wp:inline distT="0" distB="0" distL="0" distR="0" wp14:anchorId="698738DF" wp14:editId="039DA34C">
+            <wp:extent cx="2386800" cy="1076400"/>
+            <wp:effectExtent l="0" t="0" r="0" b="0"/>
+            <wp:docPr id="8" name="Picture 8"/>
+            <wp:cNvGraphicFramePr>
+              <a:graphicFrameLocks xmlns:a="http://schemas.openxmlformats.org/drawingml/2006/main" noChangeAspect="1"/>
+            </wp:cNvGraphicFramePr>
+            <a:graphic xmlns:a="http://schemas.openxmlformats.org/drawingml/2006/main">
+              <a:graphicData uri="http://schemas.openxmlformats.org/drawingml/2006/picture">
+                <pic:pic xmlns:pic="http://schemas.openxmlformats.org/drawingml/2006/picture">
+                  <pic:nvPicPr>
+                    <pic:cNvPr id="0" name=""/>
+                    <pic:cNvPicPr/>
+                  </pic:nvPicPr>
+                  <pic:blipFill>
+                    <a:blip r:embed="rId23"/>
+                    <a:stretch>
+                      <a:fillRect/>
+                    </a:stretch>
+                  </pic:blipFill>
+                  <pic:spPr>
+                    <a:xfrm>
+                      <a:off x="0" y="0"/>
+                      <a:ext cx="2386800" cy="1076400"/>
+                    </a:xfrm>
+                    <a:prstGeom prst="rect">
+                      <a:avLst/>
+                    </a:prstGeom>
+                  </pic:spPr>
+                </pic:pic>
+              </a:graphicData>
+            </a:graphic>
+          </wp:inline>
+        </w:drawing>
+      </w:r>
+    </w:p>
+    <w:p>
+      <w:bookmarkStart w:id="0" w:name="_GoBack"/>
+      <w:bookmarkEnd w:id="0"/>
       <w:r>
         <w:t>Now, you’re ready to start the labs…</w:t>
       </w:r>
     </w:p>
     <w:sectPr>
-      <w:headerReference w:type="default" r:id="rId22"/>
+      <w:headerReference w:type="default" r:id="rId24"/>
       <w:pgSz w:w="12240" w:h="15840"/>
       <w:pgMar w:top="1417" w:right="1417" w:bottom="1417" w:left="1417" w:header="708" w:footer="708" w:gutter="0"/>
       <w:cols w:space="708"/>
@@ -2479,6 +2600,95 @@
     </w:lvl>
   </w:abstractNum>
   <w:abstractNum w:abstractNumId="13">
+    <w:nsid w:val="62A93432"/>
+    <w:multiLevelType w:val="hybridMultilevel"/>
+    <w:tmpl w:val="DCF069A0"/>
+    <w:lvl w:ilvl="0" w:tplc="0409000F">
+      <w:start w:val="1"/>
+      <w:numFmt w:val="decimal"/>
+      <w:lvlText w:val="%1."/>
+      <w:lvlJc w:val="left"/>
+      <w:pPr>
+        <w:ind w:left="720" w:hanging="360"/>
+      </w:pPr>
+      <w:rPr>
+        <w:rFonts w:hint="default"/>
+      </w:rPr>
+    </w:lvl>
+    <w:lvl w:ilvl="1" w:tplc="04090019" w:tentative="1">
+      <w:start w:val="1"/>
+      <w:numFmt w:val="lowerLetter"/>
+      <w:lvlText w:val="%2."/>
+      <w:lvlJc w:val="left"/>
+      <w:pPr>
+        <w:ind w:left="1440" w:hanging="360"/>
+      </w:pPr>
+    </w:lvl>
+    <w:lvl w:ilvl="2" w:tplc="0409001B" w:tentative="1">
+      <w:start w:val="1"/>
+      <w:numFmt w:val="lowerRoman"/>
+      <w:lvlText w:val="%3."/>
+      <w:lvlJc w:val="right"/>
+      <w:pPr>
+        <w:ind w:left="2160" w:hanging="180"/>
+      </w:pPr>
+    </w:lvl>
+    <w:lvl w:ilvl="3" w:tplc="0409000F" w:tentative="1">
+      <w:start w:val="1"/>
+      <w:numFmt w:val="decimal"/>
+      <w:lvlText w:val="%4."/>
+      <w:lvlJc w:val="left"/>
+      <w:pPr>
+        <w:ind w:left="2880" w:hanging="360"/>
+      </w:pPr>
+    </w:lvl>
+    <w:lvl w:ilvl="4" w:tplc="04090019" w:tentative="1">
+      <w:start w:val="1"/>
+      <w:numFmt w:val="lowerLetter"/>
+      <w:lvlText w:val="%5."/>
+      <w:lvlJc w:val="left"/>
+      <w:pPr>
+        <w:ind w:left="3600" w:hanging="360"/>
+      </w:pPr>
+    </w:lvl>
+    <w:lvl w:ilvl="5" w:tplc="0409001B" w:tentative="1">
+      <w:start w:val="1"/>
+      <w:numFmt w:val="lowerRoman"/>
+      <w:lvlText w:val="%6."/>
+      <w:lvlJc w:val="right"/>
+      <w:pPr>
+        <w:ind w:left="4320" w:hanging="180"/>
+      </w:pPr>
+    </w:lvl>
+    <w:lvl w:ilvl="6" w:tplc="0409000F" w:tentative="1">
+      <w:start w:val="1"/>
+      <w:numFmt w:val="decimal"/>
+      <w:lvlText w:val="%7."/>
+      <w:lvlJc w:val="left"/>
+      <w:pPr>
+        <w:ind w:left="5040" w:hanging="360"/>
+      </w:pPr>
+    </w:lvl>
+    <w:lvl w:ilvl="7" w:tplc="04090019" w:tentative="1">
+      <w:start w:val="1"/>
+      <w:numFmt w:val="lowerLetter"/>
+      <w:lvlText w:val="%8."/>
+      <w:lvlJc w:val="left"/>
+      <w:pPr>
+        <w:ind w:left="5760" w:hanging="360"/>
+      </w:pPr>
+    </w:lvl>
+    <w:lvl w:ilvl="8" w:tplc="0409001B" w:tentative="1">
+      <w:start w:val="1"/>
+      <w:numFmt w:val="lowerRoman"/>
+      <w:lvlText w:val="%9."/>
+      <w:lvlJc w:val="right"/>
+      <w:pPr>
+        <w:ind w:left="6480" w:hanging="180"/>
+      </w:pPr>
+    </w:lvl>
+  </w:abstractNum>
+  <w:abstractNum w:abstractNumId="14">
     <w:nsid w:val="635215AB"/>
     <w:multiLevelType w:val="hybridMultilevel"/>
     <w:tmpl w:val="C5AE17EE"/>
@@ -2567,7 +2777,7 @@
       </w:pPr>
     </w:lvl>
   </w:abstractNum>
-  <w:abstractNum w:abstractNumId="14">
+  <w:abstractNum w:abstractNumId="15">
     <w:nsid w:val="6C554DFE"/>
     <w:multiLevelType w:val="hybridMultilevel"/>
     <w:tmpl w:val="9DDEDED0"/>
@@ -2653,7 +2863,7 @@
       </w:pPr>
     </w:lvl>
   </w:abstractNum>
-  <w:abstractNum w:abstractNumId="15">
+  <w:abstractNum w:abstractNumId="16">
     <w:nsid w:val="72D5215E"/>
     <w:multiLevelType w:val="hybridMultilevel"/>
     <w:tmpl w:val="CFDA5A28"/>
@@ -2739,7 +2949,7 @@
       </w:pPr>
     </w:lvl>
   </w:abstractNum>
-  <w:abstractNum w:abstractNumId="16">
+  <w:abstractNum w:abstractNumId="17">
     <w:nsid w:val="78FB182E"/>
     <w:multiLevelType w:val="hybridMultilevel"/>
     <w:tmpl w:val="4BB6E7DC"/>
@@ -2828,7 +3038,7 @@
       </w:pPr>
     </w:lvl>
   </w:abstractNum>
-  <w:abstractNum w:abstractNumId="17">
+  <w:abstractNum w:abstractNumId="18">
     <w:nsid w:val="79EF1D6B"/>
     <w:multiLevelType w:val="hybridMultilevel"/>
     <w:tmpl w:val="ADDEAB36"/>
@@ -2917,7 +3127,7 @@
       </w:pPr>
     </w:lvl>
   </w:abstractNum>
-  <w:abstractNum w:abstractNumId="18">
+  <w:abstractNum w:abstractNumId="19">
     <w:nsid w:val="7B5778BF"/>
     <w:multiLevelType w:val="hybridMultilevel"/>
     <w:tmpl w:val="96FA93B6"/>
@@ -3006,10 +3216,10 @@
       </w:pPr>
     </w:lvl>
   </w:abstractNum>
-  <w:abstractNum w:abstractNumId="19">
+  <w:abstractNum w:abstractNumId="20">
     <w:nsid w:val="7DDA7A44"/>
     <w:multiLevelType w:val="hybridMultilevel"/>
-    <w:tmpl w:val="DCF069A0"/>
+    <w:tmpl w:val="112E9862"/>
     <w:lvl w:ilvl="0" w:tplc="0409000F">
       <w:start w:val="1"/>
       <w:numFmt w:val="decimal"/>
@@ -3095,7 +3305,7 @@
       </w:pPr>
     </w:lvl>
   </w:abstractNum>
-  <w:abstractNum w:abstractNumId="20">
+  <w:abstractNum w:abstractNumId="21">
     <w:nsid w:val="7F2A3E8F"/>
     <w:multiLevelType w:val="hybridMultilevel"/>
     <w:tmpl w:val="512090DA"/>
@@ -3185,10 +3395,10 @@
     </w:lvl>
   </w:abstractNum>
   <w:num w:numId="1">
-    <w:abstractNumId w:val="19"/>
+    <w:abstractNumId w:val="20"/>
   </w:num>
   <w:num w:numId="2">
-    <w:abstractNumId w:val="15"/>
+    <w:abstractNumId w:val="16"/>
   </w:num>
   <w:num w:numId="3">
     <w:abstractNumId w:val="2"/>
@@ -3203,7 +3413,7 @@
     <w:abstractNumId w:val="7"/>
   </w:num>
   <w:num w:numId="7">
-    <w:abstractNumId w:val="14"/>
+    <w:abstractNumId w:val="15"/>
   </w:num>
   <w:num w:numId="8">
     <w:abstractNumId w:val="11"/>
@@ -3218,7 +3428,7 @@
     <w:abstractNumId w:val="10"/>
   </w:num>
   <w:num w:numId="12">
-    <w:abstractNumId w:val="19"/>
+    <w:abstractNumId w:val="20"/>
     <w:lvlOverride w:ilvl="0">
       <w:lvl w:ilvl="0" w:tplc="0409000F">
         <w:start w:val="1"/>
@@ -3323,7 +3533,7 @@
     </w:lvlOverride>
   </w:num>
   <w:num w:numId="13">
-    <w:abstractNumId w:val="13"/>
+    <w:abstractNumId w:val="14"/>
   </w:num>
   <w:num w:numId="14">
     <w:abstractNumId w:val="12"/>
@@ -3335,22 +3545,25 @@
     <w:abstractNumId w:val="8"/>
   </w:num>
   <w:num w:numId="17">
-    <w:abstractNumId w:val="18"/>
+    <w:abstractNumId w:val="19"/>
   </w:num>
   <w:num w:numId="18">
-    <w:abstractNumId w:val="16"/>
+    <w:abstractNumId w:val="17"/>
   </w:num>
   <w:num w:numId="19">
-    <w:abstractNumId w:val="20"/>
+    <w:abstractNumId w:val="21"/>
   </w:num>
   <w:num w:numId="20">
     <w:abstractNumId w:val="1"/>
   </w:num>
   <w:num w:numId="21">
-    <w:abstractNumId w:val="17"/>
+    <w:abstractNumId w:val="18"/>
   </w:num>
   <w:num w:numId="22">
     <w:abstractNumId w:val="4"/>
+  </w:num>
+  <w:num w:numId="23">
+    <w:abstractNumId w:val="13"/>
   </w:num>
 </w:numbering>
 </file>

</xml_diff>